<commit_message>
test strategy finished + Test schedule
</commit_message>
<xml_diff>
--- a/SoftwareTestPlan.docx
+++ b/SoftwareTestPlan.docx
@@ -807,26 +807,26 @@
           </w:pPr>
           <w:r>
             <w:rPr>
-              <w:sz w:val="24"/>
-              <w:szCs w:val="24"/>
+              <w:sz w:val="36"/>
+              <w:szCs w:val="36"/>
             </w:rPr>
             <w:fldChar w:fldCharType="begin"/>
           </w:r>
           <w:r>
             <w:rPr>
-              <w:sz w:val="24"/>
-              <w:szCs w:val="24"/>
+              <w:sz w:val="36"/>
+              <w:szCs w:val="36"/>
             </w:rPr>
             <w:instrText xml:space="preserve"> TOC \o "1-3" \h \z \u </w:instrText>
           </w:r>
           <w:r>
             <w:rPr>
-              <w:sz w:val="24"/>
-              <w:szCs w:val="24"/>
+              <w:sz w:val="36"/>
+              <w:szCs w:val="36"/>
             </w:rPr>
             <w:fldChar w:fldCharType="separate"/>
           </w:r>
-          <w:hyperlink w:anchor="_Toc40274449" w:history="1">
+          <w:hyperlink w:anchor="_Toc40370488" w:history="1">
             <w:r>
               <w:rPr>
                 <w:rStyle w:val="Hyperlink"/>
@@ -880,7 +880,7 @@
                 <w:sz w:val="36"/>
                 <w:szCs w:val="36"/>
               </w:rPr>
-              <w:instrText xml:space="preserve"> PAGEREF _Toc40274449 \h </w:instrText>
+              <w:instrText xml:space="preserve"> PAGEREF _Toc40370488 \h </w:instrText>
             </w:r>
             <w:r>
               <w:rPr>
@@ -906,7 +906,7 @@
                 <w:sz w:val="36"/>
                 <w:szCs w:val="36"/>
               </w:rPr>
-              <w:t>2</w:t>
+              <w:t>1</w:t>
             </w:r>
             <w:r>
               <w:rPr>
@@ -934,7 +934,7 @@
               <w:lang w:eastAsia="en-IE"/>
             </w:rPr>
           </w:pPr>
-          <w:hyperlink w:anchor="_Toc40274450" w:history="1">
+          <w:hyperlink w:anchor="_Toc40370489" w:history="1">
             <w:r>
               <w:rPr>
                 <w:rStyle w:val="Hyperlink"/>
@@ -988,7 +988,7 @@
                 <w:sz w:val="36"/>
                 <w:szCs w:val="36"/>
               </w:rPr>
-              <w:instrText xml:space="preserve"> PAGEREF _Toc40274450 \h </w:instrText>
+              <w:instrText xml:space="preserve"> PAGEREF _Toc40370489 \h </w:instrText>
             </w:r>
             <w:r>
               <w:rPr>
@@ -1042,7 +1042,7 @@
               <w:lang w:eastAsia="en-IE"/>
             </w:rPr>
           </w:pPr>
-          <w:hyperlink w:anchor="_Toc40274451" w:history="1">
+          <w:hyperlink w:anchor="_Toc40370490" w:history="1">
             <w:r>
               <w:rPr>
                 <w:rStyle w:val="Hyperlink"/>
@@ -1096,7 +1096,7 @@
                 <w:sz w:val="36"/>
                 <w:szCs w:val="36"/>
               </w:rPr>
-              <w:instrText xml:space="preserve"> PAGEREF _Toc40274451 \h </w:instrText>
+              <w:instrText xml:space="preserve"> PAGEREF _Toc40370490 \h </w:instrText>
             </w:r>
             <w:r>
               <w:rPr>
@@ -1150,7 +1150,7 @@
               <w:lang w:eastAsia="en-IE"/>
             </w:rPr>
           </w:pPr>
-          <w:hyperlink w:anchor="_Toc40274452" w:history="1">
+          <w:hyperlink w:anchor="_Toc40370491" w:history="1">
             <w:r>
               <w:rPr>
                 <w:rStyle w:val="Hyperlink"/>
@@ -1204,7 +1204,7 @@
                 <w:sz w:val="36"/>
                 <w:szCs w:val="36"/>
               </w:rPr>
-              <w:instrText xml:space="preserve"> PAGEREF _Toc40274452 \h </w:instrText>
+              <w:instrText xml:space="preserve"> PAGEREF _Toc40370491 \h </w:instrText>
             </w:r>
             <w:r>
               <w:rPr>
@@ -1230,7 +1230,7 @@
                 <w:sz w:val="36"/>
                 <w:szCs w:val="36"/>
               </w:rPr>
-              <w:t>3</w:t>
+              <w:t>2</w:t>
             </w:r>
             <w:r>
               <w:rPr>
@@ -1258,7 +1258,7 @@
               <w:lang w:eastAsia="en-IE"/>
             </w:rPr>
           </w:pPr>
-          <w:hyperlink w:anchor="_Toc40274453" w:history="1">
+          <w:hyperlink w:anchor="_Toc40370492" w:history="1">
             <w:r>
               <w:rPr>
                 <w:rStyle w:val="Hyperlink"/>
@@ -1312,7 +1312,7 @@
                 <w:sz w:val="36"/>
                 <w:szCs w:val="36"/>
               </w:rPr>
-              <w:instrText xml:space="preserve"> PAGEREF _Toc40274453 \h </w:instrText>
+              <w:instrText xml:space="preserve"> PAGEREF _Toc40370492 \h </w:instrText>
             </w:r>
             <w:r>
               <w:rPr>
@@ -1366,7 +1366,7 @@
               <w:lang w:eastAsia="en-IE"/>
             </w:rPr>
           </w:pPr>
-          <w:hyperlink w:anchor="_Toc40274454" w:history="1">
+          <w:hyperlink w:anchor="_Toc40370493" w:history="1">
             <w:r>
               <w:rPr>
                 <w:rStyle w:val="Hyperlink"/>
@@ -1420,7 +1420,7 @@
                 <w:sz w:val="36"/>
                 <w:szCs w:val="36"/>
               </w:rPr>
-              <w:instrText xml:space="preserve"> PAGEREF _Toc40274454 \h </w:instrText>
+              <w:instrText xml:space="preserve"> PAGEREF _Toc40370493 \h </w:instrText>
             </w:r>
             <w:r>
               <w:rPr>
@@ -1474,7 +1474,7 @@
               <w:lang w:eastAsia="en-IE"/>
             </w:rPr>
           </w:pPr>
-          <w:hyperlink w:anchor="_Toc40274455" w:history="1">
+          <w:hyperlink w:anchor="_Toc40370494" w:history="1">
             <w:r>
               <w:rPr>
                 <w:rStyle w:val="Hyperlink"/>
@@ -1528,7 +1528,7 @@
                 <w:sz w:val="36"/>
                 <w:szCs w:val="36"/>
               </w:rPr>
-              <w:instrText xml:space="preserve"> PAGEREF _Toc40274455 \h </w:instrText>
+              <w:instrText xml:space="preserve"> PAGEREF _Toc40370494 \h </w:instrText>
             </w:r>
             <w:r>
               <w:rPr>
@@ -1582,7 +1582,7 @@
               <w:lang w:eastAsia="en-IE"/>
             </w:rPr>
           </w:pPr>
-          <w:hyperlink w:anchor="_Toc40274456" w:history="1">
+          <w:hyperlink w:anchor="_Toc40370495" w:history="1">
             <w:r>
               <w:rPr>
                 <w:rStyle w:val="Hyperlink"/>
@@ -1636,7 +1636,7 @@
                 <w:sz w:val="36"/>
                 <w:szCs w:val="36"/>
               </w:rPr>
-              <w:instrText xml:space="preserve"> PAGEREF _Toc40274456 \h </w:instrText>
+              <w:instrText xml:space="preserve"> PAGEREF _Toc40370495 \h </w:instrText>
             </w:r>
             <w:r>
               <w:rPr>
@@ -1662,7 +1662,7 @@
                 <w:sz w:val="36"/>
                 <w:szCs w:val="36"/>
               </w:rPr>
-              <w:t>4</w:t>
+              <w:t>5</w:t>
             </w:r>
             <w:r>
               <w:rPr>
@@ -1690,7 +1690,7 @@
               <w:lang w:eastAsia="en-IE"/>
             </w:rPr>
           </w:pPr>
-          <w:hyperlink w:anchor="_Toc40274457" w:history="1">
+          <w:hyperlink w:anchor="_Toc40370496" w:history="1">
             <w:r>
               <w:rPr>
                 <w:rStyle w:val="Hyperlink"/>
@@ -1744,7 +1744,7 @@
                 <w:sz w:val="36"/>
                 <w:szCs w:val="36"/>
               </w:rPr>
-              <w:instrText xml:space="preserve"> PAGEREF _Toc40274457 \h </w:instrText>
+              <w:instrText xml:space="preserve"> PAGEREF _Toc40370496 \h </w:instrText>
             </w:r>
             <w:r>
               <w:rPr>
@@ -1770,7 +1770,7 @@
                 <w:sz w:val="36"/>
                 <w:szCs w:val="36"/>
               </w:rPr>
-              <w:t>4</w:t>
+              <w:t>5</w:t>
             </w:r>
             <w:r>
               <w:rPr>
@@ -1798,7 +1798,7 @@
               <w:lang w:eastAsia="en-IE"/>
             </w:rPr>
           </w:pPr>
-          <w:hyperlink w:anchor="_Toc40274458" w:history="1">
+          <w:hyperlink w:anchor="_Toc40370497" w:history="1">
             <w:r>
               <w:rPr>
                 <w:rStyle w:val="Hyperlink"/>
@@ -1852,7 +1852,7 @@
                 <w:sz w:val="36"/>
                 <w:szCs w:val="36"/>
               </w:rPr>
-              <w:instrText xml:space="preserve"> PAGEREF _Toc40274458 \h </w:instrText>
+              <w:instrText xml:space="preserve"> PAGEREF _Toc40370497 \h </w:instrText>
             </w:r>
             <w:r>
               <w:rPr>
@@ -1878,115 +1878,7 @@
                 <w:sz w:val="36"/>
                 <w:szCs w:val="36"/>
               </w:rPr>
-              <w:t>4</w:t>
-            </w:r>
-            <w:r>
-              <w:rPr>
-                <w:noProof/>
-                <w:webHidden/>
-                <w:sz w:val="36"/>
-                <w:szCs w:val="36"/>
-              </w:rPr>
-              <w:fldChar w:fldCharType="end"/>
-            </w:r>
-          </w:hyperlink>
-        </w:p>
-        <w:p>
-          <w:pPr>
-            <w:pStyle w:val="TOC2"/>
-            <w:tabs>
-              <w:tab w:val="left" w:pos="880"/>
-              <w:tab w:val="right" w:leader="dot" w:pos="9016"/>
-            </w:tabs>
-            <w:rPr>
-              <w:rFonts w:eastAsiaTheme="minorEastAsia"/>
-              <w:noProof/>
-              <w:sz w:val="36"/>
-              <w:szCs w:val="36"/>
-              <w:lang w:eastAsia="en-IE"/>
-            </w:rPr>
-          </w:pPr>
-          <w:hyperlink w:anchor="_Toc40274459" w:history="1">
-            <w:r>
-              <w:rPr>
-                <w:rStyle w:val="Hyperlink"/>
-                <w:noProof/>
-                <w:sz w:val="36"/>
-                <w:szCs w:val="36"/>
-              </w:rPr>
-              <w:t>4.5</w:t>
-            </w:r>
-            <w:r>
-              <w:rPr>
-                <w:rFonts w:eastAsiaTheme="minorEastAsia"/>
-                <w:noProof/>
-                <w:sz w:val="36"/>
-                <w:szCs w:val="36"/>
-                <w:lang w:eastAsia="en-IE"/>
-              </w:rPr>
-              <w:tab/>
-            </w:r>
-            <w:r>
-              <w:rPr>
-                <w:rStyle w:val="Hyperlink"/>
-                <w:noProof/>
-                <w:sz w:val="36"/>
-                <w:szCs w:val="36"/>
-              </w:rPr>
-              <w:t>Automated Regression testing</w:t>
-            </w:r>
-            <w:r>
-              <w:rPr>
-                <w:noProof/>
-                <w:webHidden/>
-                <w:sz w:val="36"/>
-                <w:szCs w:val="36"/>
-              </w:rPr>
-              <w:tab/>
-            </w:r>
-            <w:r>
-              <w:rPr>
-                <w:noProof/>
-                <w:webHidden/>
-                <w:sz w:val="36"/>
-                <w:szCs w:val="36"/>
-              </w:rPr>
-              <w:fldChar w:fldCharType="begin"/>
-            </w:r>
-            <w:r>
-              <w:rPr>
-                <w:noProof/>
-                <w:webHidden/>
-                <w:sz w:val="36"/>
-                <w:szCs w:val="36"/>
-              </w:rPr>
-              <w:instrText xml:space="preserve"> PAGEREF _Toc40274459 \h </w:instrText>
-            </w:r>
-            <w:r>
-              <w:rPr>
-                <w:noProof/>
-                <w:webHidden/>
-                <w:sz w:val="36"/>
-                <w:szCs w:val="36"/>
-              </w:rPr>
-            </w:r>
-            <w:r>
-              <w:rPr>
-                <w:noProof/>
-                <w:webHidden/>
-                <w:sz w:val="36"/>
-                <w:szCs w:val="36"/>
-              </w:rPr>
-              <w:fldChar w:fldCharType="separate"/>
-            </w:r>
-            <w:r>
-              <w:rPr>
-                <w:noProof/>
-                <w:webHidden/>
-                <w:sz w:val="36"/>
-                <w:szCs w:val="36"/>
-              </w:rPr>
-              <w:t>4</w:t>
+              <w:t>6</w:t>
             </w:r>
             <w:r>
               <w:rPr>
@@ -2014,7 +1906,7 @@
               <w:lang w:eastAsia="en-IE"/>
             </w:rPr>
           </w:pPr>
-          <w:hyperlink w:anchor="_Toc40274460" w:history="1">
+          <w:hyperlink w:anchor="_Toc40370498" w:history="1">
             <w:r>
               <w:rPr>
                 <w:rStyle w:val="Hyperlink"/>
@@ -2068,7 +1960,7 @@
                 <w:sz w:val="36"/>
                 <w:szCs w:val="36"/>
               </w:rPr>
-              <w:instrText xml:space="preserve"> PAGEREF _Toc40274460 \h </w:instrText>
+              <w:instrText xml:space="preserve"> PAGEREF _Toc40370498 \h </w:instrText>
             </w:r>
             <w:r>
               <w:rPr>
@@ -2094,7 +1986,7 @@
                 <w:sz w:val="36"/>
                 <w:szCs w:val="36"/>
               </w:rPr>
-              <w:t>4</w:t>
+              <w:t>6</w:t>
             </w:r>
             <w:r>
               <w:rPr>
@@ -2122,7 +2014,7 @@
               <w:lang w:eastAsia="en-IE"/>
             </w:rPr>
           </w:pPr>
-          <w:hyperlink w:anchor="_Toc40274461" w:history="1">
+          <w:hyperlink w:anchor="_Toc40370499" w:history="1">
             <w:r>
               <w:rPr>
                 <w:rStyle w:val="Hyperlink"/>
@@ -2176,7 +2068,7 @@
                 <w:sz w:val="36"/>
                 <w:szCs w:val="36"/>
               </w:rPr>
-              <w:instrText xml:space="preserve"> PAGEREF _Toc40274461 \h </w:instrText>
+              <w:instrText xml:space="preserve"> PAGEREF _Toc40370499 \h </w:instrText>
             </w:r>
             <w:r>
               <w:rPr>
@@ -2202,7 +2094,7 @@
                 <w:sz w:val="36"/>
                 <w:szCs w:val="36"/>
               </w:rPr>
-              <w:t>4</w:t>
+              <w:t>6</w:t>
             </w:r>
             <w:r>
               <w:rPr>
@@ -2230,7 +2122,7 @@
               <w:lang w:eastAsia="en-IE"/>
             </w:rPr>
           </w:pPr>
-          <w:hyperlink w:anchor="_Toc40274462" w:history="1">
+          <w:hyperlink w:anchor="_Toc40370500" w:history="1">
             <w:r>
               <w:rPr>
                 <w:rStyle w:val="Hyperlink"/>
@@ -2284,7 +2176,7 @@
                 <w:sz w:val="36"/>
                 <w:szCs w:val="36"/>
               </w:rPr>
-              <w:instrText xml:space="preserve"> PAGEREF _Toc40274462 \h </w:instrText>
+              <w:instrText xml:space="preserve"> PAGEREF _Toc40370500 \h </w:instrText>
             </w:r>
             <w:r>
               <w:rPr>
@@ -2310,7 +2202,7 @@
                 <w:sz w:val="36"/>
                 <w:szCs w:val="36"/>
               </w:rPr>
-              <w:t>4</w:t>
+              <w:t>6</w:t>
             </w:r>
             <w:r>
               <w:rPr>
@@ -2338,7 +2230,7 @@
               <w:lang w:eastAsia="en-IE"/>
             </w:rPr>
           </w:pPr>
-          <w:hyperlink w:anchor="_Toc40274463" w:history="1">
+          <w:hyperlink w:anchor="_Toc40370501" w:history="1">
             <w:r>
               <w:rPr>
                 <w:rStyle w:val="Hyperlink"/>
@@ -2365,7 +2257,7 @@
                 <w:sz w:val="36"/>
                 <w:szCs w:val="36"/>
               </w:rPr>
-              <w:t>Features not to be tested</w:t>
+              <w:t>Resources/Roles &amp; Responsibilities</w:t>
             </w:r>
             <w:r>
               <w:rPr>
@@ -2392,7 +2284,7 @@
                 <w:sz w:val="36"/>
                 <w:szCs w:val="36"/>
               </w:rPr>
-              <w:instrText xml:space="preserve"> PAGEREF _Toc40274463 \h </w:instrText>
+              <w:instrText xml:space="preserve"> PAGEREF _Toc40370501 \h </w:instrText>
             </w:r>
             <w:r>
               <w:rPr>
@@ -2418,7 +2310,7 @@
                 <w:sz w:val="36"/>
                 <w:szCs w:val="36"/>
               </w:rPr>
-              <w:t>4</w:t>
+              <w:t>7</w:t>
             </w:r>
             <w:r>
               <w:rPr>
@@ -2446,7 +2338,7 @@
               <w:lang w:eastAsia="en-IE"/>
             </w:rPr>
           </w:pPr>
-          <w:hyperlink w:anchor="_Toc40274464" w:history="1">
+          <w:hyperlink w:anchor="_Toc40370502" w:history="1">
             <w:r>
               <w:rPr>
                 <w:rStyle w:val="Hyperlink"/>
@@ -2473,7 +2365,7 @@
                 <w:sz w:val="36"/>
                 <w:szCs w:val="36"/>
               </w:rPr>
-              <w:t>Resources/Roles &amp; Responsibilities</w:t>
+              <w:t>Schedules</w:t>
             </w:r>
             <w:r>
               <w:rPr>
@@ -2500,7 +2392,7 @@
                 <w:sz w:val="36"/>
                 <w:szCs w:val="36"/>
               </w:rPr>
-              <w:instrText xml:space="preserve"> PAGEREF _Toc40274464 \h </w:instrText>
+              <w:instrText xml:space="preserve"> PAGEREF _Toc40370502 \h </w:instrText>
             </w:r>
             <w:r>
               <w:rPr>
@@ -2526,7 +2418,7 @@
                 <w:sz w:val="36"/>
                 <w:szCs w:val="36"/>
               </w:rPr>
-              <w:t>4</w:t>
+              <w:t>7</w:t>
             </w:r>
             <w:r>
               <w:rPr>
@@ -2554,7 +2446,7 @@
               <w:lang w:eastAsia="en-IE"/>
             </w:rPr>
           </w:pPr>
-          <w:hyperlink w:anchor="_Toc40274465" w:history="1">
+          <w:hyperlink w:anchor="_Toc40370503" w:history="1">
             <w:r>
               <w:rPr>
                 <w:rStyle w:val="Hyperlink"/>
@@ -2581,7 +2473,7 @@
                 <w:sz w:val="36"/>
                 <w:szCs w:val="36"/>
               </w:rPr>
-              <w:t>Schedules</w:t>
+              <w:t>Risks/Assumptions</w:t>
             </w:r>
             <w:r>
               <w:rPr>
@@ -2608,7 +2500,7 @@
                 <w:sz w:val="36"/>
                 <w:szCs w:val="36"/>
               </w:rPr>
-              <w:instrText xml:space="preserve"> PAGEREF _Toc40274465 \h </w:instrText>
+              <w:instrText xml:space="preserve"> PAGEREF _Toc40370503 \h </w:instrText>
             </w:r>
             <w:r>
               <w:rPr>
@@ -2634,115 +2526,7 @@
                 <w:sz w:val="36"/>
                 <w:szCs w:val="36"/>
               </w:rPr>
-              <w:t>4</w:t>
-            </w:r>
-            <w:r>
-              <w:rPr>
-                <w:noProof/>
-                <w:webHidden/>
-                <w:sz w:val="36"/>
-                <w:szCs w:val="36"/>
-              </w:rPr>
-              <w:fldChar w:fldCharType="end"/>
-            </w:r>
-          </w:hyperlink>
-        </w:p>
-        <w:p>
-          <w:pPr>
-            <w:pStyle w:val="TOC1"/>
-            <w:tabs>
-              <w:tab w:val="left" w:pos="660"/>
-              <w:tab w:val="right" w:leader="dot" w:pos="9016"/>
-            </w:tabs>
-            <w:rPr>
-              <w:rFonts w:eastAsiaTheme="minorEastAsia"/>
-              <w:noProof/>
-              <w:sz w:val="36"/>
-              <w:szCs w:val="36"/>
-              <w:lang w:eastAsia="en-IE"/>
-            </w:rPr>
-          </w:pPr>
-          <w:hyperlink w:anchor="_Toc40274466" w:history="1">
-            <w:r>
-              <w:rPr>
-                <w:rStyle w:val="Hyperlink"/>
-                <w:noProof/>
-                <w:sz w:val="36"/>
-                <w:szCs w:val="36"/>
-              </w:rPr>
-              <w:t>11.0</w:t>
-            </w:r>
-            <w:r>
-              <w:rPr>
-                <w:rFonts w:eastAsiaTheme="minorEastAsia"/>
-                <w:noProof/>
-                <w:sz w:val="36"/>
-                <w:szCs w:val="36"/>
-                <w:lang w:eastAsia="en-IE"/>
-              </w:rPr>
-              <w:tab/>
-            </w:r>
-            <w:r>
-              <w:rPr>
-                <w:rStyle w:val="Hyperlink"/>
-                <w:noProof/>
-                <w:sz w:val="36"/>
-                <w:szCs w:val="36"/>
-              </w:rPr>
-              <w:t>Risks/Assumptions</w:t>
-            </w:r>
-            <w:r>
-              <w:rPr>
-                <w:noProof/>
-                <w:webHidden/>
-                <w:sz w:val="36"/>
-                <w:szCs w:val="36"/>
-              </w:rPr>
-              <w:tab/>
-            </w:r>
-            <w:r>
-              <w:rPr>
-                <w:noProof/>
-                <w:webHidden/>
-                <w:sz w:val="36"/>
-                <w:szCs w:val="36"/>
-              </w:rPr>
-              <w:fldChar w:fldCharType="begin"/>
-            </w:r>
-            <w:r>
-              <w:rPr>
-                <w:noProof/>
-                <w:webHidden/>
-                <w:sz w:val="36"/>
-                <w:szCs w:val="36"/>
-              </w:rPr>
-              <w:instrText xml:space="preserve"> PAGEREF _Toc40274466 \h </w:instrText>
-            </w:r>
-            <w:r>
-              <w:rPr>
-                <w:noProof/>
-                <w:webHidden/>
-                <w:sz w:val="36"/>
-                <w:szCs w:val="36"/>
-              </w:rPr>
-            </w:r>
-            <w:r>
-              <w:rPr>
-                <w:noProof/>
-                <w:webHidden/>
-                <w:sz w:val="36"/>
-                <w:szCs w:val="36"/>
-              </w:rPr>
-              <w:fldChar w:fldCharType="separate"/>
-            </w:r>
-            <w:r>
-              <w:rPr>
-                <w:noProof/>
-                <w:webHidden/>
-                <w:sz w:val="36"/>
-                <w:szCs w:val="36"/>
-              </w:rPr>
-              <w:t>5</w:t>
+              <w:t>7</w:t>
             </w:r>
             <w:r>
               <w:rPr>
@@ -2769,7 +2553,7 @@
               <w:lang w:eastAsia="en-IE"/>
             </w:rPr>
           </w:pPr>
-          <w:hyperlink w:anchor="_Toc40274467" w:history="1">
+          <w:hyperlink w:anchor="_Toc40370504" w:history="1">
             <w:r>
               <w:rPr>
                 <w:rStyle w:val="Hyperlink"/>
@@ -2804,7 +2588,7 @@
                 <w:sz w:val="36"/>
                 <w:szCs w:val="36"/>
               </w:rPr>
-              <w:instrText xml:space="preserve"> PAGEREF _Toc40274467 \h </w:instrText>
+              <w:instrText xml:space="preserve"> PAGEREF _Toc40370504 \h </w:instrText>
             </w:r>
             <w:r>
               <w:rPr>
@@ -2830,7 +2614,7 @@
                 <w:sz w:val="36"/>
                 <w:szCs w:val="36"/>
               </w:rPr>
-              <w:t>5</w:t>
+              <w:t>7</w:t>
             </w:r>
             <w:r>
               <w:rPr>
@@ -2856,8 +2640,8 @@
           <w:r>
             <w:rPr>
               <w:noProof/>
-              <w:sz w:val="24"/>
-              <w:szCs w:val="24"/>
+              <w:sz w:val="36"/>
+              <w:szCs w:val="36"/>
             </w:rPr>
             <w:fldChar w:fldCharType="end"/>
           </w:r>
@@ -2877,9 +2661,9 @@
       </w:sdtContent>
     </w:sdt>
     <w:p/>
-    <w:p>
-      <w:r>
-        <w:lastRenderedPageBreak/>
+    <w:p/>
+    <w:p>
+      <w:r>
         <w:t>Prepared by: Robert Ryan (G00332617)</w:t>
       </w:r>
     </w:p>
@@ -2897,8 +2681,9 @@
           <w:numId w:val="1"/>
         </w:numPr>
       </w:pPr>
-      <w:bookmarkStart w:id="0" w:name="_Toc40274449"/>
-      <w:r>
+      <w:bookmarkStart w:id="0" w:name="_Toc40370488"/>
+      <w:r>
+        <w:lastRenderedPageBreak/>
         <w:t>Introduction</w:t>
       </w:r>
       <w:bookmarkEnd w:id="0"/>
@@ -2932,7 +2717,7 @@
           <w:numId w:val="1"/>
         </w:numPr>
       </w:pPr>
-      <w:bookmarkStart w:id="1" w:name="_Toc40274450"/>
+      <w:bookmarkStart w:id="1" w:name="_Toc40370489"/>
       <w:r>
         <w:t>Objectives and tasks</w:t>
       </w:r>
@@ -2950,7 +2735,7 @@
           <w:numId w:val="1"/>
         </w:numPr>
       </w:pPr>
-      <w:bookmarkStart w:id="2" w:name="_Toc40274451"/>
+      <w:bookmarkStart w:id="2" w:name="_Toc40370490"/>
       <w:r>
         <w:t>Objectives</w:t>
       </w:r>
@@ -3033,7 +2818,13 @@
         </w:numPr>
       </w:pPr>
       <w:r>
-        <w:t>Controls for both PC and Mobile will work fully. “W/Up Arrow”, “A/Left Arrow”, “S/Down Arrow”, “D/Right Arrow” will control movement for PC while movement on mobile will be controlled by onscreen buttons represented by arrows. “C” will control the crouch ability on PC while on an onscreen button positioned towards the to</w:t>
+        <w:t>Controls for both PC and Mobile will work fully. “W/Up Arrow”, “A/Left Arrow”,</w:t>
+      </w:r>
+      <w:r>
+        <w:t xml:space="preserve"> </w:t>
+      </w:r>
+      <w:r>
+        <w:t>“D/Right Arrow” will control movement for PC while movement on mobile will be controlled by onscreen buttons represented by arrows. “C” will control the crouch ability on PC while on an onscreen button positioned towards the to</w:t>
       </w:r>
       <w:r>
         <w:t>p</w:t>
@@ -3110,13 +2901,25 @@
     </w:p>
     <w:p>
       <w:pPr>
+        <w:pStyle w:val="ListParagraph"/>
+        <w:ind w:left="1200"/>
+      </w:pPr>
+    </w:p>
+    <w:p>
+      <w:pPr>
+        <w:pStyle w:val="ListParagraph"/>
+        <w:ind w:left="1200"/>
+      </w:pPr>
+    </w:p>
+    <w:p>
+      <w:pPr>
         <w:pStyle w:val="Heading2"/>
         <w:numPr>
           <w:ilvl w:val="1"/>
           <w:numId w:val="1"/>
         </w:numPr>
       </w:pPr>
-      <w:bookmarkStart w:id="3" w:name="_Toc40274452"/>
+      <w:bookmarkStart w:id="3" w:name="_Toc40370491"/>
       <w:r>
         <w:lastRenderedPageBreak/>
         <w:t>Tasks</w:t>
@@ -3294,7 +3097,7 @@
           <w:numId w:val="1"/>
         </w:numPr>
       </w:pPr>
-      <w:bookmarkStart w:id="4" w:name="_Toc40274453"/>
+      <w:bookmarkStart w:id="4" w:name="_Toc40370492"/>
       <w:r>
         <w:t>Scope</w:t>
       </w:r>
@@ -3313,7 +3116,7 @@
         <w:ind w:left="480"/>
       </w:pPr>
       <w:r>
-        <w:t xml:space="preserve">Next to be tested is how the character reacts to the movement inputs by the user “W, A, S, D as well as the arrow keys”. “C” for crouching will also be included in the testing of movement. Similarly the onscreen buttons for movement on mobile will also be tested. </w:t>
+        <w:t xml:space="preserve">Next to be tested is how the character reacts to the movement inputs by the user “W, A, D as well as the arrow keys”. “C” for crouching will also be included in the testing of movement. Similarly the onscreen buttons for movement on mobile will also be tested. </w:t>
       </w:r>
     </w:p>
     <w:p>
@@ -3393,7 +3196,7 @@
           <w:numId w:val="1"/>
         </w:numPr>
       </w:pPr>
-      <w:bookmarkStart w:id="5" w:name="_Toc40274454"/>
+      <w:bookmarkStart w:id="5" w:name="_Toc40370493"/>
       <w:r>
         <w:t>Testing Strategy</w:t>
       </w:r>
@@ -3408,13 +3211,12 @@
           <w:numId w:val="1"/>
         </w:numPr>
       </w:pPr>
-      <w:bookmarkStart w:id="6" w:name="_Toc40274455"/>
+      <w:bookmarkStart w:id="6" w:name="_Toc40370494"/>
       <w:r>
         <w:t>Unit testing</w:t>
       </w:r>
       <w:bookmarkEnd w:id="6"/>
     </w:p>
-    <w:p/>
     <w:p>
       <w:pPr>
         <w:pStyle w:val="ListParagraph"/>
@@ -3422,17 +3224,26 @@
           <w:ilvl w:val="0"/>
           <w:numId w:val="5"/>
         </w:numPr>
-      </w:pPr>
-      <w:r>
+        <w:rPr>
+          <w:u w:val="single"/>
+        </w:rPr>
+      </w:pPr>
+      <w:r>
+        <w:rPr>
+          <w:u w:val="single"/>
+        </w:rPr>
         <w:t>Start Menu</w:t>
       </w:r>
     </w:p>
     <w:p>
       <w:pPr>
-        <w:ind w:left="1200"/>
-      </w:pPr>
-      <w:r>
-        <w:t xml:space="preserve">The first component to be tested is the start menu. The features of this component to be tested is the setting and exit. We will be testing the play game feature when the first level is integrated, this is due to the play feature being dependent on another component. The setting feature will be tested by changing the volume of the music, the  default will be max volume and will be changed to confirm that the music volume will change. </w:t>
+        <w:ind w:left="1440"/>
+      </w:pPr>
+      <w:r>
+        <w:t xml:space="preserve">The first component to be tested is the start menu. The features of this component to be tested is the setting and exit. We will be testing the play game feature when the first level is integrated, this is due to the play feature being dependent on another component. The setting feature will be tested by changing the volume of the music, the default will be max volume and will be changed to confirm that the music volume will change. </w:t>
+      </w:r>
+      <w:r>
+        <w:t xml:space="preserve">The exit button will be tested to show that the game will in fact close when pressed. </w:t>
       </w:r>
     </w:p>
     <w:p>
@@ -3442,16 +3253,24 @@
           <w:ilvl w:val="0"/>
           <w:numId w:val="5"/>
         </w:numPr>
-      </w:pPr>
-      <w:r>
+        <w:rPr>
+          <w:u w:val="single"/>
+        </w:rPr>
+      </w:pPr>
+      <w:r>
+        <w:rPr>
+          <w:u w:val="single"/>
+        </w:rPr>
         <w:t>Character Movement</w:t>
       </w:r>
     </w:p>
     <w:p>
       <w:pPr>
-        <w:pStyle w:val="ListParagraph"/>
         <w:ind w:left="1440"/>
       </w:pPr>
+      <w:r>
+        <w:t xml:space="preserve">When testing the movement we will ensure that the assigned buttons will act appropriately. W/Up arrow will control the jump movement. D/Right arrow will control the forward movement this will be used to progress through the level. A/Left arrow will control the backward movement and finally C will be used for the crouch movement this will be used when trying to avoid an enemy projectile or to navigate through a smaller area. </w:t>
+      </w:r>
     </w:p>
     <w:p>
       <w:pPr>
@@ -3460,15 +3279,35 @@
           <w:ilvl w:val="0"/>
           <w:numId w:val="5"/>
         </w:numPr>
-      </w:pPr>
-      <w:r>
+        <w:rPr>
+          <w:u w:val="single"/>
+        </w:rPr>
+      </w:pPr>
+      <w:r>
+        <w:rPr>
+          <w:u w:val="single"/>
+        </w:rPr>
         <w:t>Enemy Interaction</w:t>
       </w:r>
     </w:p>
     <w:p>
       <w:pPr>
-        <w:pStyle w:val="ListParagraph"/>
-      </w:pPr>
+        <w:ind w:left="1440"/>
+      </w:pPr>
+      <w:r>
+        <w:t>There are several features to be tested with enemy interaction. The first will be how the enemies attacks affect the users character, with there being several different enemy types they deal different amounts of damage. Each enemies attacks will be tested individually to make sure they are dealing the appropriate amount of damage</w:t>
+      </w:r>
+      <w:r>
+        <w:t xml:space="preserve">. Following an attack from the enemy that users health bar should decrease depending on how many attacked are landed on the user. </w:t>
+      </w:r>
+    </w:p>
+    <w:p>
+      <w:pPr>
+        <w:ind w:left="1440"/>
+      </w:pPr>
+      <w:r>
+        <w:t xml:space="preserve">The next feature to be tested is how the enemy reacts to being attacked by the user. Similar to the previous test the rolls are reversed and we are looking for the enemies heath bar to decrease when they are being attacked by the users. When the health bar is fully depleted the enemy should disappear from the users view are the are not dead. </w:t>
+      </w:r>
     </w:p>
     <w:p>
       <w:pPr>
@@ -3477,32 +3316,25 @@
           <w:ilvl w:val="0"/>
           <w:numId w:val="5"/>
         </w:numPr>
-      </w:pPr>
-      <w:r>
-        <w:t>Health Pickups</w:t>
-      </w:r>
-    </w:p>
-    <w:p>
-      <w:pPr>
-        <w:pStyle w:val="ListParagraph"/>
-      </w:pPr>
-    </w:p>
-    <w:p>
-      <w:pPr>
-        <w:pStyle w:val="ListParagraph"/>
-        <w:numPr>
-          <w:ilvl w:val="0"/>
-          <w:numId w:val="5"/>
-        </w:numPr>
-      </w:pPr>
-      <w:r>
+        <w:rPr>
+          <w:u w:val="single"/>
+        </w:rPr>
+      </w:pPr>
+      <w:r>
+        <w:rPr>
+          <w:u w:val="single"/>
+        </w:rPr>
+        <w:lastRenderedPageBreak/>
         <w:t xml:space="preserve">Level Completion </w:t>
       </w:r>
     </w:p>
     <w:p>
       <w:pPr>
-        <w:pStyle w:val="ListParagraph"/>
-      </w:pPr>
+        <w:ind w:left="1440"/>
+      </w:pPr>
+      <w:r>
+        <w:t>Upon defeating all the enemies of level 1 + 2 the user will be brought to the following level. Right after the final enemy has been defeated the user will witness a transition from their current scene/level to the following scene/level.</w:t>
+      </w:r>
     </w:p>
     <w:p>
       <w:pPr>
@@ -3512,7 +3344,7 @@
           <w:numId w:val="1"/>
         </w:numPr>
       </w:pPr>
-      <w:bookmarkStart w:id="7" w:name="_Toc40274456"/>
+      <w:bookmarkStart w:id="7" w:name="_Toc40370495"/>
       <w:r>
         <w:t>System and Integration testing</w:t>
       </w:r>
@@ -3522,6 +3354,19 @@
       </w:r>
     </w:p>
     <w:p/>
+    <w:p>
+      <w:pPr>
+        <w:ind w:firstLine="720"/>
+      </w:pPr>
+      <w:r>
+        <w:t xml:space="preserve">The type of integration testing we will be using is the incremental approach. </w:t>
+      </w:r>
+    </w:p>
+    <w:p>
+      <w:pPr>
+        <w:ind w:firstLine="720"/>
+      </w:pPr>
+    </w:p>
     <w:p>
       <w:pPr>
         <w:pStyle w:val="ListParagraph"/>
@@ -3529,16 +3374,27 @@
           <w:ilvl w:val="0"/>
           <w:numId w:val="6"/>
         </w:numPr>
-      </w:pPr>
-      <w:r>
+        <w:rPr>
+          <w:u w:val="single"/>
+        </w:rPr>
+      </w:pPr>
+      <w:r>
+        <w:rPr>
+          <w:u w:val="single"/>
+        </w:rPr>
         <w:t>Play Feature (Start Menu)</w:t>
       </w:r>
     </w:p>
     <w:p>
       <w:pPr>
-        <w:pStyle w:val="ListParagraph"/>
         <w:ind w:left="1440"/>
       </w:pPr>
+      <w:r>
+        <w:t xml:space="preserve">The reason we wait to test this component in integration is due to there being no visible action to confirm that the play button works with the start menu and level integrated. </w:t>
+      </w:r>
+      <w:r>
+        <w:t>Once the play button is pressed by the user, the user will be brought into the first level. When the first is loaded the instructions for the controls will be displayed on screen for a short period of time to get the user acclimated to the game.</w:t>
+      </w:r>
     </w:p>
     <w:p>
       <w:pPr>
@@ -3547,15 +3403,42 @@
           <w:ilvl w:val="0"/>
           <w:numId w:val="6"/>
         </w:numPr>
-      </w:pPr>
-      <w:r>
+        <w:rPr>
+          <w:u w:val="single"/>
+        </w:rPr>
+      </w:pPr>
+      <w:r>
+        <w:rPr>
+          <w:u w:val="single"/>
+        </w:rPr>
         <w:t>Pause Menu</w:t>
       </w:r>
     </w:p>
     <w:p>
       <w:pPr>
-        <w:pStyle w:val="ListParagraph"/>
-      </w:pPr>
+        <w:ind w:left="1440"/>
+      </w:pPr>
+      <w:r>
+        <w:t xml:space="preserve">To test the pause menu we have to wait until it is integrated with the </w:t>
+      </w:r>
+      <w:r>
+        <w:t xml:space="preserve">levels. Without the pause menu integrated with the levels there is no way to test the component. </w:t>
+      </w:r>
+      <w:r>
+        <w:t>There are several aspects of this component that will be tested, firstly when the pause button is pressed the whole level should be put on hold all enemies stop moving and attacking. The resume feature will be next to be tested</w:t>
+      </w:r>
+      <w:r>
+        <w:t xml:space="preserve"> when the user presses resume where ever the user left off will continue from there. Restart is the next feature that will be tested, once pressed the user </w:t>
+      </w:r>
+      <w:r>
+        <w:t xml:space="preserve">and their health </w:t>
+      </w:r>
+      <w:r>
+        <w:t xml:space="preserve">will be reset to the beginning </w:t>
+      </w:r>
+      <w:r>
+        <w:t>of the level they were playing, included in this all enemies will be reset as well including their health as if they have just began the level. Settings is the next feature on the pause menu, this is expected to  work the same as the settings in the start menu with controlling audio. Finally is the exit this like the setting feature will work the same as the exit that is in the start menu by closing the game when pressed.</w:t>
+      </w:r>
     </w:p>
     <w:p>
       <w:pPr>
@@ -3564,21 +3447,49 @@
           <w:ilvl w:val="0"/>
           <w:numId w:val="6"/>
         </w:numPr>
-      </w:pPr>
-      <w:r>
+        <w:rPr>
+          <w:u w:val="single"/>
+        </w:rPr>
+      </w:pPr>
+      <w:r>
+        <w:rPr>
+          <w:u w:val="single"/>
+        </w:rPr>
         <w:t>Completion Screen</w:t>
       </w:r>
     </w:p>
     <w:p>
       <w:pPr>
-        <w:pStyle w:val="ListParagraph"/>
-        <w:ind w:left="1200"/>
-      </w:pPr>
-    </w:p>
-    <w:p>
-      <w:pPr>
-        <w:pStyle w:val="ListParagraph"/>
-        <w:ind w:left="1200"/>
+        <w:ind w:left="1440"/>
+      </w:pPr>
+      <w:r>
+        <w:t>On the final level once all the enemies are defeated the play will be displayed a win scene where they will have the option to exit the game or begin the game again from the first level. This component can only be tested once integrated with the final level</w:t>
+      </w:r>
+      <w:r>
+        <w:t xml:space="preserve"> as to invoke this component the user must complete the game. </w:t>
+      </w:r>
+    </w:p>
+    <w:p>
+      <w:pPr>
+        <w:ind w:left="720"/>
+      </w:pPr>
+      <w:r>
+        <w:t xml:space="preserve">Following the components that are dependent on other components being integrated we can then add the remaining components and test the game as a whole to make sure the game is fully functional together. </w:t>
+      </w:r>
+    </w:p>
+    <w:p>
+      <w:pPr>
+        <w:ind w:left="720"/>
+      </w:pPr>
+    </w:p>
+    <w:p>
+      <w:pPr>
+        <w:ind w:left="720"/>
+      </w:pPr>
+    </w:p>
+    <w:p>
+      <w:pPr>
+        <w:ind w:left="720"/>
       </w:pPr>
     </w:p>
     <w:p>
@@ -3589,7 +3500,7 @@
           <w:numId w:val="1"/>
         </w:numPr>
       </w:pPr>
-      <w:bookmarkStart w:id="8" w:name="_Toc40274457"/>
+      <w:bookmarkStart w:id="8" w:name="_Toc40370496"/>
       <w:r>
         <w:lastRenderedPageBreak/>
         <w:t>Performance and stress testing</w:t>
@@ -3599,7 +3510,12 @@
         <w:t xml:space="preserve"> </w:t>
       </w:r>
     </w:p>
-    <w:p/>
+    <w:p>
+      <w:pPr>
+        <w:pStyle w:val="ListParagraph"/>
+        <w:ind w:left="1440"/>
+      </w:pPr>
+    </w:p>
     <w:p>
       <w:pPr>
         <w:pStyle w:val="ListParagraph"/>
@@ -3612,7 +3528,20 @@
         <w:t xml:space="preserve">Number of enemies spawned before game begins showing signs of potential failure or slowing down. </w:t>
       </w:r>
     </w:p>
-    <w:p/>
+    <w:p>
+      <w:pPr>
+        <w:ind w:left="1440"/>
+      </w:pPr>
+      <w:r>
+        <w:t>We have a goal of each level getting increasingly more difficult as the user progresses. We aim to accomplish this by increasing the number of enemies per level. We have find the right amount of enemies that can be added before the game does not run as smooth or potentially crash</w:t>
+      </w:r>
+      <w:r>
+        <w:t>es</w:t>
+      </w:r>
+      <w:r>
+        <w:t xml:space="preserve">. </w:t>
+      </w:r>
+    </w:p>
     <w:p>
       <w:pPr>
         <w:pStyle w:val="Heading2"/>
@@ -3621,29 +3550,31 @@
           <w:numId w:val="1"/>
         </w:numPr>
       </w:pPr>
-      <w:bookmarkStart w:id="9" w:name="_Toc40274458"/>
+      <w:bookmarkStart w:id="9" w:name="_Toc40370497"/>
       <w:r>
         <w:t>User Acceptance testing</w:t>
       </w:r>
       <w:bookmarkEnd w:id="9"/>
     </w:p>
-    <w:p/>
-    <w:p/>
-    <w:p>
-      <w:pPr>
-        <w:pStyle w:val="Heading2"/>
-        <w:numPr>
-          <w:ilvl w:val="1"/>
-          <w:numId w:val="1"/>
-        </w:numPr>
-      </w:pPr>
-      <w:bookmarkStart w:id="10" w:name="_Toc40274459"/>
-      <w:r>
-        <w:t>Automated Regression testing</w:t>
-      </w:r>
-      <w:bookmarkEnd w:id="10"/>
-    </w:p>
-    <w:p/>
+    <w:p>
+      <w:pPr>
+        <w:spacing w:line="240" w:lineRule="auto"/>
+      </w:pPr>
+    </w:p>
+    <w:p>
+      <w:pPr>
+        <w:ind w:left="1200"/>
+      </w:pPr>
+      <w:r>
+        <w:t>We aim to carry out</w:t>
+      </w:r>
+      <w:r>
+        <w:t xml:space="preserve"> UAT in the form of a beta test. We aim to have a controlled test group of people that will test the beta. We are looking for feedback about how responsive the game is, how difficult the levels are. We want to have the game be noticeably harder as the users progress. There is a balance that is needed </w:t>
+      </w:r>
+      <w:r>
+        <w:t xml:space="preserve">for how difficult the game can be as we want our users to be challenged but do not want it to be impossible to finish the game. </w:t>
+      </w:r>
+    </w:p>
     <w:p>
       <w:pPr>
         <w:pStyle w:val="Heading1"/>
@@ -3652,13 +3583,160 @@
           <w:numId w:val="1"/>
         </w:numPr>
       </w:pPr>
-      <w:bookmarkStart w:id="11" w:name="_Toc40274460"/>
+      <w:bookmarkStart w:id="10" w:name="_Toc40370498"/>
       <w:r>
         <w:t>Test schedule</w:t>
       </w:r>
-      <w:bookmarkEnd w:id="11"/>
-    </w:p>
-    <w:p/>
+      <w:bookmarkEnd w:id="10"/>
+    </w:p>
+    <w:p>
+      <w:r>
+        <w:rPr>
+          <w:noProof/>
+        </w:rPr>
+        <w:drawing>
+          <wp:anchor distT="0" distB="0" distL="114300" distR="114300" simplePos="0" relativeHeight="251660288" behindDoc="0" locked="0" layoutInCell="1" allowOverlap="1" wp14:anchorId="3FC09AF5" wp14:editId="1E99B91C">
+            <wp:simplePos x="0" y="0"/>
+            <wp:positionH relativeFrom="column">
+              <wp:posOffset>-330623</wp:posOffset>
+            </wp:positionH>
+            <wp:positionV relativeFrom="paragraph">
+              <wp:posOffset>207010</wp:posOffset>
+            </wp:positionV>
+            <wp:extent cx="6459855" cy="2463800"/>
+            <wp:effectExtent l="0" t="0" r="0" b="0"/>
+            <wp:wrapSquare wrapText="bothSides"/>
+            <wp:docPr id="2" name="Picture 2"/>
+            <wp:cNvGraphicFramePr>
+              <a:graphicFrameLocks xmlns:a="http://schemas.openxmlformats.org/drawingml/2006/main" noChangeAspect="1"/>
+            </wp:cNvGraphicFramePr>
+            <a:graphic xmlns:a="http://schemas.openxmlformats.org/drawingml/2006/main">
+              <a:graphicData uri="http://schemas.openxmlformats.org/drawingml/2006/picture">
+                <pic:pic xmlns:pic="http://schemas.openxmlformats.org/drawingml/2006/picture">
+                  <pic:nvPicPr>
+                    <pic:cNvPr id="0" name="Picture 2"/>
+                    <pic:cNvPicPr>
+                      <a:picLocks noChangeAspect="1" noChangeArrowheads="1"/>
+                    </pic:cNvPicPr>
+                  </pic:nvPicPr>
+                  <pic:blipFill>
+                    <a:blip r:embed="rId7" cstate="print">
+                      <a:extLst>
+                        <a:ext uri="{28A0092B-C50C-407E-A947-70E740481C1C}">
+                          <a14:useLocalDpi xmlns:a14="http://schemas.microsoft.com/office/drawing/2010/main" val="0"/>
+                        </a:ext>
+                      </a:extLst>
+                    </a:blip>
+                    <a:srcRect/>
+                    <a:stretch>
+                      <a:fillRect/>
+                    </a:stretch>
+                  </pic:blipFill>
+                  <pic:spPr bwMode="auto">
+                    <a:xfrm>
+                      <a:off x="0" y="0"/>
+                      <a:ext cx="6459855" cy="2463800"/>
+                    </a:xfrm>
+                    <a:prstGeom prst="rect">
+                      <a:avLst/>
+                    </a:prstGeom>
+                    <a:noFill/>
+                    <a:ln>
+                      <a:noFill/>
+                    </a:ln>
+                  </pic:spPr>
+                </pic:pic>
+              </a:graphicData>
+            </a:graphic>
+            <wp14:sizeRelH relativeFrom="margin">
+              <wp14:pctWidth>0</wp14:pctWidth>
+            </wp14:sizeRelH>
+            <wp14:sizeRelV relativeFrom="margin">
+              <wp14:pctHeight>0</wp14:pctHeight>
+            </wp14:sizeRelV>
+          </wp:anchor>
+        </w:drawing>
+      </w:r>
+    </w:p>
+    <w:p>
+      <w:r>
+        <w:rPr>
+          <w:noProof/>
+        </w:rPr>
+        <w:drawing>
+          <wp:anchor distT="0" distB="0" distL="114300" distR="114300" simplePos="0" relativeHeight="251661312" behindDoc="0" locked="0" layoutInCell="1" allowOverlap="1" wp14:anchorId="726F158F" wp14:editId="32A7CFBF">
+            <wp:simplePos x="0" y="0"/>
+            <wp:positionH relativeFrom="column">
+              <wp:posOffset>-339090</wp:posOffset>
+            </wp:positionH>
+            <wp:positionV relativeFrom="paragraph">
+              <wp:posOffset>2755265</wp:posOffset>
+            </wp:positionV>
+            <wp:extent cx="6485255" cy="1540510"/>
+            <wp:effectExtent l="0" t="0" r="0" b="2540"/>
+            <wp:wrapSquare wrapText="bothSides"/>
+            <wp:docPr id="3" name="Picture 3"/>
+            <wp:cNvGraphicFramePr>
+              <a:graphicFrameLocks xmlns:a="http://schemas.openxmlformats.org/drawingml/2006/main" noChangeAspect="1"/>
+            </wp:cNvGraphicFramePr>
+            <a:graphic xmlns:a="http://schemas.openxmlformats.org/drawingml/2006/main">
+              <a:graphicData uri="http://schemas.openxmlformats.org/drawingml/2006/picture">
+                <pic:pic xmlns:pic="http://schemas.openxmlformats.org/drawingml/2006/picture">
+                  <pic:nvPicPr>
+                    <pic:cNvPr id="0" name="Picture 3"/>
+                    <pic:cNvPicPr>
+                      <a:picLocks noChangeAspect="1" noChangeArrowheads="1"/>
+                    </pic:cNvPicPr>
+                  </pic:nvPicPr>
+                  <pic:blipFill>
+                    <a:blip r:embed="rId8">
+                      <a:extLst>
+                        <a:ext uri="{28A0092B-C50C-407E-A947-70E740481C1C}">
+                          <a14:useLocalDpi xmlns:a14="http://schemas.microsoft.com/office/drawing/2010/main" val="0"/>
+                        </a:ext>
+                      </a:extLst>
+                    </a:blip>
+                    <a:srcRect/>
+                    <a:stretch>
+                      <a:fillRect/>
+                    </a:stretch>
+                  </pic:blipFill>
+                  <pic:spPr bwMode="auto">
+                    <a:xfrm>
+                      <a:off x="0" y="0"/>
+                      <a:ext cx="6485255" cy="1540510"/>
+                    </a:xfrm>
+                    <a:prstGeom prst="rect">
+                      <a:avLst/>
+                    </a:prstGeom>
+                    <a:noFill/>
+                    <a:ln>
+                      <a:noFill/>
+                    </a:ln>
+                  </pic:spPr>
+                </pic:pic>
+              </a:graphicData>
+            </a:graphic>
+            <wp14:sizeRelH relativeFrom="margin">
+              <wp14:pctWidth>0</wp14:pctWidth>
+            </wp14:sizeRelH>
+            <wp14:sizeRelV relativeFrom="margin">
+              <wp14:pctHeight>0</wp14:pctHeight>
+            </wp14:sizeRelV>
+          </wp:anchor>
+        </w:drawing>
+      </w:r>
+    </w:p>
+    <w:p>
+      <w:pPr>
+        <w:ind w:firstLine="720"/>
+      </w:pPr>
+    </w:p>
+    <w:p>
+      <w:pPr>
+        <w:ind w:firstLine="720"/>
+      </w:pPr>
+    </w:p>
     <w:p>
       <w:pPr>
         <w:pStyle w:val="Heading1"/>
@@ -3667,16 +3745,17 @@
           <w:numId w:val="1"/>
         </w:numPr>
       </w:pPr>
-      <w:bookmarkStart w:id="12" w:name="_Toc40274461"/>
-      <w:r>
+      <w:bookmarkStart w:id="11" w:name="_Toc40370499"/>
+      <w:bookmarkStart w:id="12" w:name="_Hlk40371496"/>
+      <w:r>
+        <w:lastRenderedPageBreak/>
         <w:t>Control procedures</w:t>
       </w:r>
-      <w:bookmarkEnd w:id="12"/>
+      <w:bookmarkEnd w:id="11"/>
       <w:r>
         <w:t xml:space="preserve"> </w:t>
       </w:r>
     </w:p>
-    <w:p/>
     <w:p>
       <w:pPr>
         <w:pStyle w:val="Heading1"/>
@@ -3685,7 +3764,7 @@
           <w:numId w:val="1"/>
         </w:numPr>
       </w:pPr>
-      <w:bookmarkStart w:id="13" w:name="_Toc40274462"/>
+      <w:bookmarkStart w:id="13" w:name="_Toc40370500"/>
       <w:r>
         <w:t>Features to be tested</w:t>
       </w:r>
@@ -3707,14 +3786,11 @@
           <w:numId w:val="1"/>
         </w:numPr>
       </w:pPr>
-      <w:bookmarkStart w:id="14" w:name="_Toc40274463"/>
-      <w:r>
-        <w:t>Features not to be tested</w:t>
+      <w:bookmarkStart w:id="14" w:name="_Toc40370501"/>
+      <w:r>
+        <w:t>Resources/Roles &amp; Responsibilities</w:t>
       </w:r>
       <w:bookmarkEnd w:id="14"/>
-      <w:r>
-        <w:t xml:space="preserve"> </w:t>
-      </w:r>
     </w:p>
     <w:p>
       <w:pPr>
@@ -3729,68 +3805,11 @@
           <w:numId w:val="1"/>
         </w:numPr>
       </w:pPr>
-      <w:bookmarkStart w:id="15" w:name="_Toc40274464"/>
-      <w:r>
-        <w:t>Resources/Roles &amp; Responsibilities</w:t>
+      <w:bookmarkStart w:id="15" w:name="_Toc40370502"/>
+      <w:r>
+        <w:t>Schedules</w:t>
       </w:r>
       <w:bookmarkEnd w:id="15"/>
-    </w:p>
-    <w:p>
-      <w:pPr>
-        <w:pStyle w:val="ListParagraph"/>
-        <w:numPr>
-          <w:ilvl w:val="0"/>
-          <w:numId w:val="4"/>
-        </w:numPr>
-      </w:pPr>
-      <w:r>
-        <w:t>Jane Doe – Unit testing</w:t>
-      </w:r>
-    </w:p>
-    <w:p>
-      <w:pPr>
-        <w:pStyle w:val="ListParagraph"/>
-        <w:numPr>
-          <w:ilvl w:val="0"/>
-          <w:numId w:val="4"/>
-        </w:numPr>
-      </w:pPr>
-      <w:r>
-        <w:t xml:space="preserve">John Smith – Integration testing </w:t>
-      </w:r>
-    </w:p>
-    <w:p>
-      <w:pPr>
-        <w:pStyle w:val="ListParagraph"/>
-        <w:numPr>
-          <w:ilvl w:val="0"/>
-          <w:numId w:val="4"/>
-        </w:numPr>
-      </w:pPr>
-      <w:r>
-        <w:t>Ian O’Connor – System testing</w:t>
-      </w:r>
-    </w:p>
-    <w:p>
-      <w:pPr>
-        <w:pStyle w:val="ListParagraph"/>
-        <w:numPr>
-          <w:ilvl w:val="0"/>
-          <w:numId w:val="4"/>
-        </w:numPr>
-      </w:pPr>
-      <w:r>
-        <w:t xml:space="preserve">Eoghan Murphy – Performance/Stress testing </w:t>
-      </w:r>
-    </w:p>
-    <w:p>
-      <w:pPr>
-        <w:pStyle w:val="ListParagraph"/>
-        <w:numPr>
-          <w:ilvl w:val="0"/>
-          <w:numId w:val="4"/>
-        </w:numPr>
-      </w:pPr>
     </w:p>
     <w:p>
       <w:pPr>
@@ -3805,46 +3824,23 @@
           <w:numId w:val="1"/>
         </w:numPr>
       </w:pPr>
-      <w:bookmarkStart w:id="16" w:name="_Toc40274465"/>
-      <w:r>
-        <w:t>Schedules</w:t>
+      <w:bookmarkStart w:id="16" w:name="_Toc40370503"/>
+      <w:r>
+        <w:t>Risks/Assumptions</w:t>
       </w:r>
       <w:bookmarkEnd w:id="16"/>
     </w:p>
     <w:p>
       <w:pPr>
-        <w:pStyle w:val="ListParagraph"/>
-      </w:pPr>
-    </w:p>
-    <w:p>
-      <w:pPr>
         <w:pStyle w:val="Heading1"/>
-        <w:numPr>
-          <w:ilvl w:val="0"/>
-          <w:numId w:val="1"/>
-        </w:numPr>
-      </w:pPr>
-      <w:bookmarkStart w:id="17" w:name="_Toc40274466"/>
-      <w:r>
-        <w:t>Risks/Assumptions</w:t>
+      </w:pPr>
+      <w:bookmarkStart w:id="17" w:name="_Toc40370504"/>
+      <w:r>
+        <w:t>12.0 Tools</w:t>
       </w:r>
       <w:bookmarkEnd w:id="17"/>
     </w:p>
-    <w:p>
-      <w:pPr>
-        <w:pStyle w:val="ListParagraph"/>
-      </w:pPr>
-    </w:p>
-    <w:p>
-      <w:pPr>
-        <w:pStyle w:val="Heading1"/>
-      </w:pPr>
-      <w:bookmarkStart w:id="18" w:name="_Toc40274467"/>
-      <w:r>
-        <w:t>12.0 Tools</w:t>
-      </w:r>
-      <w:bookmarkEnd w:id="18"/>
-    </w:p>
+    <w:bookmarkEnd w:id="12"/>
     <w:p/>
     <w:p>
       <w:pPr>
@@ -4093,9 +4089,122 @@
     </w:lvl>
   </w:abstractNum>
   <w:abstractNum w:abstractNumId="2" w15:restartNumberingAfterBreak="0">
+    <w:nsid w:val="46DA4D83"/>
+    <w:multiLevelType w:val="hybridMultilevel"/>
+    <w:tmpl w:val="B4F231DE"/>
+    <w:lvl w:ilvl="0" w:tplc="18090001">
+      <w:start w:val="1"/>
+      <w:numFmt w:val="bullet"/>
+      <w:lvlText w:val=""/>
+      <w:lvlJc w:val="left"/>
+      <w:pPr>
+        <w:ind w:left="720" w:hanging="360"/>
+      </w:pPr>
+      <w:rPr>
+        <w:rFonts w:ascii="Symbol" w:hAnsi="Symbol" w:hint="default"/>
+      </w:rPr>
+    </w:lvl>
+    <w:lvl w:ilvl="1" w:tplc="18090003" w:tentative="1">
+      <w:start w:val="1"/>
+      <w:numFmt w:val="bullet"/>
+      <w:lvlText w:val="o"/>
+      <w:lvlJc w:val="left"/>
+      <w:pPr>
+        <w:ind w:left="1440" w:hanging="360"/>
+      </w:pPr>
+      <w:rPr>
+        <w:rFonts w:ascii="Courier New" w:hAnsi="Courier New" w:cs="Courier New" w:hint="default"/>
+      </w:rPr>
+    </w:lvl>
+    <w:lvl w:ilvl="2" w:tplc="18090005" w:tentative="1">
+      <w:start w:val="1"/>
+      <w:numFmt w:val="bullet"/>
+      <w:lvlText w:val=""/>
+      <w:lvlJc w:val="left"/>
+      <w:pPr>
+        <w:ind w:left="2160" w:hanging="360"/>
+      </w:pPr>
+      <w:rPr>
+        <w:rFonts w:ascii="Wingdings" w:hAnsi="Wingdings" w:hint="default"/>
+      </w:rPr>
+    </w:lvl>
+    <w:lvl w:ilvl="3" w:tplc="18090001" w:tentative="1">
+      <w:start w:val="1"/>
+      <w:numFmt w:val="bullet"/>
+      <w:lvlText w:val=""/>
+      <w:lvlJc w:val="left"/>
+      <w:pPr>
+        <w:ind w:left="2880" w:hanging="360"/>
+      </w:pPr>
+      <w:rPr>
+        <w:rFonts w:ascii="Symbol" w:hAnsi="Symbol" w:hint="default"/>
+      </w:rPr>
+    </w:lvl>
+    <w:lvl w:ilvl="4" w:tplc="18090003" w:tentative="1">
+      <w:start w:val="1"/>
+      <w:numFmt w:val="bullet"/>
+      <w:lvlText w:val="o"/>
+      <w:lvlJc w:val="left"/>
+      <w:pPr>
+        <w:ind w:left="3600" w:hanging="360"/>
+      </w:pPr>
+      <w:rPr>
+        <w:rFonts w:ascii="Courier New" w:hAnsi="Courier New" w:cs="Courier New" w:hint="default"/>
+      </w:rPr>
+    </w:lvl>
+    <w:lvl w:ilvl="5" w:tplc="18090005" w:tentative="1">
+      <w:start w:val="1"/>
+      <w:numFmt w:val="bullet"/>
+      <w:lvlText w:val=""/>
+      <w:lvlJc w:val="left"/>
+      <w:pPr>
+        <w:ind w:left="4320" w:hanging="360"/>
+      </w:pPr>
+      <w:rPr>
+        <w:rFonts w:ascii="Wingdings" w:hAnsi="Wingdings" w:hint="default"/>
+      </w:rPr>
+    </w:lvl>
+    <w:lvl w:ilvl="6" w:tplc="18090001" w:tentative="1">
+      <w:start w:val="1"/>
+      <w:numFmt w:val="bullet"/>
+      <w:lvlText w:val=""/>
+      <w:lvlJc w:val="left"/>
+      <w:pPr>
+        <w:ind w:left="5040" w:hanging="360"/>
+      </w:pPr>
+      <w:rPr>
+        <w:rFonts w:ascii="Symbol" w:hAnsi="Symbol" w:hint="default"/>
+      </w:rPr>
+    </w:lvl>
+    <w:lvl w:ilvl="7" w:tplc="18090003" w:tentative="1">
+      <w:start w:val="1"/>
+      <w:numFmt w:val="bullet"/>
+      <w:lvlText w:val="o"/>
+      <w:lvlJc w:val="left"/>
+      <w:pPr>
+        <w:ind w:left="5760" w:hanging="360"/>
+      </w:pPr>
+      <w:rPr>
+        <w:rFonts w:ascii="Courier New" w:hAnsi="Courier New" w:cs="Courier New" w:hint="default"/>
+      </w:rPr>
+    </w:lvl>
+    <w:lvl w:ilvl="8" w:tplc="18090005" w:tentative="1">
+      <w:start w:val="1"/>
+      <w:numFmt w:val="bullet"/>
+      <w:lvlText w:val=""/>
+      <w:lvlJc w:val="left"/>
+      <w:pPr>
+        <w:ind w:left="6480" w:hanging="360"/>
+      </w:pPr>
+      <w:rPr>
+        <w:rFonts w:ascii="Wingdings" w:hAnsi="Wingdings" w:hint="default"/>
+      </w:rPr>
+    </w:lvl>
+  </w:abstractNum>
+  <w:abstractNum w:abstractNumId="3" w15:restartNumberingAfterBreak="0">
     <w:nsid w:val="4D336581"/>
     <w:multiLevelType w:val="hybridMultilevel"/>
-    <w:tmpl w:val="2B2C81C0"/>
+    <w:tmpl w:val="C12AFCBE"/>
     <w:lvl w:ilvl="0" w:tplc="18090001">
       <w:start w:val="1"/>
       <w:numFmt w:val="bullet"/>
@@ -4205,7 +4314,7 @@
       </w:rPr>
     </w:lvl>
   </w:abstractNum>
-  <w:abstractNum w:abstractNumId="3" w15:restartNumberingAfterBreak="0">
+  <w:abstractNum w:abstractNumId="4" w15:restartNumberingAfterBreak="0">
     <w:nsid w:val="4FBD3A18"/>
     <w:multiLevelType w:val="hybridMultilevel"/>
     <w:tmpl w:val="F7FC33AA"/>
@@ -4318,10 +4427,10 @@
       </w:rPr>
     </w:lvl>
   </w:abstractNum>
-  <w:abstractNum w:abstractNumId="4" w15:restartNumberingAfterBreak="0">
+  <w:abstractNum w:abstractNumId="5" w15:restartNumberingAfterBreak="0">
     <w:nsid w:val="509E0EE2"/>
     <w:multiLevelType w:val="hybridMultilevel"/>
-    <w:tmpl w:val="490EFCF2"/>
+    <w:tmpl w:val="A9C2E1C4"/>
     <w:lvl w:ilvl="0" w:tplc="18090001">
       <w:start w:val="1"/>
       <w:numFmt w:val="bullet"/>
@@ -4431,7 +4540,7 @@
       </w:rPr>
     </w:lvl>
   </w:abstractNum>
-  <w:abstractNum w:abstractNumId="5" w15:restartNumberingAfterBreak="0">
+  <w:abstractNum w:abstractNumId="6" w15:restartNumberingAfterBreak="0">
     <w:nsid w:val="69314EA0"/>
     <w:multiLevelType w:val="hybridMultilevel"/>
     <w:tmpl w:val="C1542D52"/>
@@ -4544,7 +4653,120 @@
       </w:rPr>
     </w:lvl>
   </w:abstractNum>
-  <w:abstractNum w:abstractNumId="6" w15:restartNumberingAfterBreak="0">
+  <w:abstractNum w:abstractNumId="7" w15:restartNumberingAfterBreak="0">
+    <w:nsid w:val="6EFB5879"/>
+    <w:multiLevelType w:val="hybridMultilevel"/>
+    <w:tmpl w:val="DA00D400"/>
+    <w:lvl w:ilvl="0" w:tplc="18090001">
+      <w:start w:val="1"/>
+      <w:numFmt w:val="bullet"/>
+      <w:lvlText w:val=""/>
+      <w:lvlJc w:val="left"/>
+      <w:pPr>
+        <w:ind w:left="1440" w:hanging="360"/>
+      </w:pPr>
+      <w:rPr>
+        <w:rFonts w:ascii="Symbol" w:hAnsi="Symbol" w:hint="default"/>
+      </w:rPr>
+    </w:lvl>
+    <w:lvl w:ilvl="1" w:tplc="18090003" w:tentative="1">
+      <w:start w:val="1"/>
+      <w:numFmt w:val="bullet"/>
+      <w:lvlText w:val="o"/>
+      <w:lvlJc w:val="left"/>
+      <w:pPr>
+        <w:ind w:left="2160" w:hanging="360"/>
+      </w:pPr>
+      <w:rPr>
+        <w:rFonts w:ascii="Courier New" w:hAnsi="Courier New" w:cs="Courier New" w:hint="default"/>
+      </w:rPr>
+    </w:lvl>
+    <w:lvl w:ilvl="2" w:tplc="18090005" w:tentative="1">
+      <w:start w:val="1"/>
+      <w:numFmt w:val="bullet"/>
+      <w:lvlText w:val=""/>
+      <w:lvlJc w:val="left"/>
+      <w:pPr>
+        <w:ind w:left="2880" w:hanging="360"/>
+      </w:pPr>
+      <w:rPr>
+        <w:rFonts w:ascii="Wingdings" w:hAnsi="Wingdings" w:hint="default"/>
+      </w:rPr>
+    </w:lvl>
+    <w:lvl w:ilvl="3" w:tplc="18090001" w:tentative="1">
+      <w:start w:val="1"/>
+      <w:numFmt w:val="bullet"/>
+      <w:lvlText w:val=""/>
+      <w:lvlJc w:val="left"/>
+      <w:pPr>
+        <w:ind w:left="3600" w:hanging="360"/>
+      </w:pPr>
+      <w:rPr>
+        <w:rFonts w:ascii="Symbol" w:hAnsi="Symbol" w:hint="default"/>
+      </w:rPr>
+    </w:lvl>
+    <w:lvl w:ilvl="4" w:tplc="18090003" w:tentative="1">
+      <w:start w:val="1"/>
+      <w:numFmt w:val="bullet"/>
+      <w:lvlText w:val="o"/>
+      <w:lvlJc w:val="left"/>
+      <w:pPr>
+        <w:ind w:left="4320" w:hanging="360"/>
+      </w:pPr>
+      <w:rPr>
+        <w:rFonts w:ascii="Courier New" w:hAnsi="Courier New" w:cs="Courier New" w:hint="default"/>
+      </w:rPr>
+    </w:lvl>
+    <w:lvl w:ilvl="5" w:tplc="18090005" w:tentative="1">
+      <w:start w:val="1"/>
+      <w:numFmt w:val="bullet"/>
+      <w:lvlText w:val=""/>
+      <w:lvlJc w:val="left"/>
+      <w:pPr>
+        <w:ind w:left="5040" w:hanging="360"/>
+      </w:pPr>
+      <w:rPr>
+        <w:rFonts w:ascii="Wingdings" w:hAnsi="Wingdings" w:hint="default"/>
+      </w:rPr>
+    </w:lvl>
+    <w:lvl w:ilvl="6" w:tplc="18090001" w:tentative="1">
+      <w:start w:val="1"/>
+      <w:numFmt w:val="bullet"/>
+      <w:lvlText w:val=""/>
+      <w:lvlJc w:val="left"/>
+      <w:pPr>
+        <w:ind w:left="5760" w:hanging="360"/>
+      </w:pPr>
+      <w:rPr>
+        <w:rFonts w:ascii="Symbol" w:hAnsi="Symbol" w:hint="default"/>
+      </w:rPr>
+    </w:lvl>
+    <w:lvl w:ilvl="7" w:tplc="18090003" w:tentative="1">
+      <w:start w:val="1"/>
+      <w:numFmt w:val="bullet"/>
+      <w:lvlText w:val="o"/>
+      <w:lvlJc w:val="left"/>
+      <w:pPr>
+        <w:ind w:left="6480" w:hanging="360"/>
+      </w:pPr>
+      <w:rPr>
+        <w:rFonts w:ascii="Courier New" w:hAnsi="Courier New" w:cs="Courier New" w:hint="default"/>
+      </w:rPr>
+    </w:lvl>
+    <w:lvl w:ilvl="8" w:tplc="18090005" w:tentative="1">
+      <w:start w:val="1"/>
+      <w:numFmt w:val="bullet"/>
+      <w:lvlText w:val=""/>
+      <w:lvlJc w:val="left"/>
+      <w:pPr>
+        <w:ind w:left="7200" w:hanging="360"/>
+      </w:pPr>
+      <w:rPr>
+        <w:rFonts w:ascii="Wingdings" w:hAnsi="Wingdings" w:hint="default"/>
+      </w:rPr>
+    </w:lvl>
+  </w:abstractNum>
+  <w:abstractNum w:abstractNumId="8" w15:restartNumberingAfterBreak="0">
     <w:nsid w:val="6F4451F4"/>
     <w:multiLevelType w:val="hybridMultilevel"/>
     <w:tmpl w:val="959A9A0C"/>
@@ -4664,19 +4886,25 @@
     <w:abstractNumId w:val="0"/>
   </w:num>
   <w:num w:numId="3">
+    <w:abstractNumId w:val="4"/>
+  </w:num>
+  <w:num w:numId="4">
+    <w:abstractNumId w:val="8"/>
+  </w:num>
+  <w:num w:numId="5">
+    <w:abstractNumId w:val="6"/>
+  </w:num>
+  <w:num w:numId="6">
     <w:abstractNumId w:val="3"/>
   </w:num>
-  <w:num w:numId="4">
-    <w:abstractNumId w:val="6"/>
-  </w:num>
-  <w:num w:numId="5">
+  <w:num w:numId="7">
     <w:abstractNumId w:val="5"/>
   </w:num>
-  <w:num w:numId="6">
+  <w:num w:numId="8">
     <w:abstractNumId w:val="2"/>
   </w:num>
-  <w:num w:numId="7">
-    <w:abstractNumId w:val="4"/>
+  <w:num w:numId="9">
+    <w:abstractNumId w:val="7"/>
   </w:num>
 </w:numbering>
 </file>

</xml_diff>

<commit_message>
control procedures, Features tested, roles and responsibilities
</commit_message>
<xml_diff>
--- a/SoftwareTestPlan.docx
+++ b/SoftwareTestPlan.docx
@@ -3758,6 +3758,14 @@
     </w:p>
     <w:p>
       <w:pPr>
+        <w:ind w:left="480"/>
+      </w:pPr>
+      <w:r>
+        <w:t>When an issue occurs it is reported to the project manager, following the reporting of the issue the project manager will then assign the appropriate tea to address the issue to find a solution.</w:t>
+      </w:r>
+    </w:p>
+    <w:p>
+      <w:pPr>
         <w:pStyle w:val="Heading1"/>
         <w:numPr>
           <w:ilvl w:val="0"/>
@@ -3776,6 +3784,114 @@
     <w:p>
       <w:pPr>
         <w:pStyle w:val="ListParagraph"/>
+        <w:numPr>
+          <w:ilvl w:val="0"/>
+          <w:numId w:val="7"/>
+        </w:numPr>
+      </w:pPr>
+      <w:r>
+        <w:t>Start menu</w:t>
+      </w:r>
+    </w:p>
+    <w:p>
+      <w:pPr>
+        <w:pStyle w:val="ListParagraph"/>
+        <w:numPr>
+          <w:ilvl w:val="0"/>
+          <w:numId w:val="7"/>
+        </w:numPr>
+      </w:pPr>
+      <w:r>
+        <w:t>Character movement</w:t>
+      </w:r>
+    </w:p>
+    <w:p>
+      <w:pPr>
+        <w:pStyle w:val="ListParagraph"/>
+        <w:numPr>
+          <w:ilvl w:val="0"/>
+          <w:numId w:val="7"/>
+        </w:numPr>
+      </w:pPr>
+      <w:r>
+        <w:t xml:space="preserve">Enemy movement </w:t>
+      </w:r>
+    </w:p>
+    <w:p>
+      <w:pPr>
+        <w:pStyle w:val="ListParagraph"/>
+        <w:numPr>
+          <w:ilvl w:val="0"/>
+          <w:numId w:val="7"/>
+        </w:numPr>
+      </w:pPr>
+      <w:r>
+        <w:t>Character attack</w:t>
+      </w:r>
+    </w:p>
+    <w:p>
+      <w:pPr>
+        <w:pStyle w:val="ListParagraph"/>
+        <w:numPr>
+          <w:ilvl w:val="0"/>
+          <w:numId w:val="7"/>
+        </w:numPr>
+      </w:pPr>
+      <w:r>
+        <w:t xml:space="preserve">Enemy attack </w:t>
+      </w:r>
+    </w:p>
+    <w:p>
+      <w:pPr>
+        <w:pStyle w:val="ListParagraph"/>
+        <w:numPr>
+          <w:ilvl w:val="0"/>
+          <w:numId w:val="7"/>
+        </w:numPr>
+      </w:pPr>
+      <w:r>
+        <w:t>Pause menu</w:t>
+      </w:r>
+    </w:p>
+    <w:p>
+      <w:pPr>
+        <w:pStyle w:val="ListParagraph"/>
+        <w:numPr>
+          <w:ilvl w:val="0"/>
+          <w:numId w:val="7"/>
+        </w:numPr>
+      </w:pPr>
+      <w:r>
+        <w:t>Settings</w:t>
+      </w:r>
+    </w:p>
+    <w:p>
+      <w:pPr>
+        <w:pStyle w:val="ListParagraph"/>
+        <w:numPr>
+          <w:ilvl w:val="0"/>
+          <w:numId w:val="7"/>
+        </w:numPr>
+      </w:pPr>
+      <w:r>
+        <w:t>Level transition</w:t>
+      </w:r>
+    </w:p>
+    <w:p>
+      <w:pPr>
+        <w:pStyle w:val="ListParagraph"/>
+        <w:numPr>
+          <w:ilvl w:val="0"/>
+          <w:numId w:val="7"/>
+        </w:numPr>
+      </w:pPr>
+      <w:r>
+        <w:t xml:space="preserve">Final level completion </w:t>
+      </w:r>
+    </w:p>
+    <w:p>
+      <w:pPr>
+        <w:pStyle w:val="ListParagraph"/>
       </w:pPr>
     </w:p>
     <w:p>
@@ -3795,6 +3911,96 @@
     <w:p>
       <w:pPr>
         <w:pStyle w:val="ListParagraph"/>
+        <w:numPr>
+          <w:ilvl w:val="0"/>
+          <w:numId w:val="4"/>
+        </w:numPr>
+      </w:pPr>
+      <w:r>
+        <w:t>Jane Doe – Unit testing</w:t>
+      </w:r>
+    </w:p>
+    <w:p>
+      <w:pPr>
+        <w:pStyle w:val="ListParagraph"/>
+        <w:numPr>
+          <w:ilvl w:val="0"/>
+          <w:numId w:val="4"/>
+        </w:numPr>
+      </w:pPr>
+      <w:r>
+        <w:t xml:space="preserve">John Smith – Integration testing </w:t>
+      </w:r>
+    </w:p>
+    <w:p>
+      <w:pPr>
+        <w:pStyle w:val="ListParagraph"/>
+        <w:numPr>
+          <w:ilvl w:val="0"/>
+          <w:numId w:val="4"/>
+        </w:numPr>
+      </w:pPr>
+      <w:r>
+        <w:t>Ian O’Connor – System testing</w:t>
+      </w:r>
+    </w:p>
+    <w:p>
+      <w:pPr>
+        <w:pStyle w:val="ListParagraph"/>
+        <w:numPr>
+          <w:ilvl w:val="0"/>
+          <w:numId w:val="4"/>
+        </w:numPr>
+      </w:pPr>
+      <w:r>
+        <w:t>Eoghan Murphy – Performance</w:t>
+      </w:r>
+    </w:p>
+    <w:p>
+      <w:pPr>
+        <w:pStyle w:val="ListParagraph"/>
+        <w:numPr>
+          <w:ilvl w:val="0"/>
+          <w:numId w:val="4"/>
+        </w:numPr>
+      </w:pPr>
+      <w:r>
+        <w:t xml:space="preserve">James Whelan - </w:t>
+      </w:r>
+      <w:r>
+        <w:t>Stress testing</w:t>
+      </w:r>
+      <w:r>
+        <w:t xml:space="preserve"> </w:t>
+      </w:r>
+    </w:p>
+    <w:p>
+      <w:pPr>
+        <w:pStyle w:val="ListParagraph"/>
+        <w:numPr>
+          <w:ilvl w:val="0"/>
+          <w:numId w:val="4"/>
+        </w:numPr>
+      </w:pPr>
+      <w:r>
+        <w:t xml:space="preserve">Jamie Moggan – User Testing Supervision </w:t>
+      </w:r>
+    </w:p>
+    <w:p>
+      <w:pPr>
+        <w:pStyle w:val="ListParagraph"/>
+        <w:numPr>
+          <w:ilvl w:val="0"/>
+          <w:numId w:val="4"/>
+        </w:numPr>
+      </w:pPr>
+      <w:r>
+        <w:t>Robert Ryan – Project Manager</w:t>
+      </w:r>
+    </w:p>
+    <w:p>
+      <w:pPr>
+        <w:pStyle w:val="ListParagraph"/>
       </w:pPr>
     </w:p>
     <w:p>
@@ -3811,6 +4017,7 @@
       </w:r>
       <w:bookmarkEnd w:id="15"/>
     </w:p>
+    <w:p/>
     <w:p>
       <w:pPr>
         <w:pStyle w:val="ListParagraph"/>
@@ -3833,15 +4040,18 @@
     <w:p>
       <w:pPr>
         <w:pStyle w:val="Heading1"/>
+        <w:numPr>
+          <w:ilvl w:val="0"/>
+          <w:numId w:val="1"/>
+        </w:numPr>
       </w:pPr>
       <w:bookmarkStart w:id="17" w:name="_Toc40370504"/>
       <w:r>
-        <w:t>12.0 Tools</w:t>
+        <w:t>Tools</w:t>
       </w:r>
       <w:bookmarkEnd w:id="17"/>
     </w:p>
     <w:bookmarkEnd w:id="12"/>
-    <w:p/>
     <w:p>
       <w:pPr>
         <w:pStyle w:val="ListParagraph"/>
@@ -3976,6 +4186,119 @@
     </w:lvl>
   </w:abstractNum>
   <w:abstractNum w:abstractNumId="1" w15:restartNumberingAfterBreak="0">
+    <w:nsid w:val="2BDE2E98"/>
+    <w:multiLevelType w:val="hybridMultilevel"/>
+    <w:tmpl w:val="D5C68DF0"/>
+    <w:lvl w:ilvl="0" w:tplc="18090001">
+      <w:start w:val="1"/>
+      <w:numFmt w:val="bullet"/>
+      <w:lvlText w:val=""/>
+      <w:lvlJc w:val="left"/>
+      <w:pPr>
+        <w:ind w:left="1200" w:hanging="360"/>
+      </w:pPr>
+      <w:rPr>
+        <w:rFonts w:ascii="Symbol" w:hAnsi="Symbol" w:hint="default"/>
+      </w:rPr>
+    </w:lvl>
+    <w:lvl w:ilvl="1" w:tplc="18090003" w:tentative="1">
+      <w:start w:val="1"/>
+      <w:numFmt w:val="bullet"/>
+      <w:lvlText w:val="o"/>
+      <w:lvlJc w:val="left"/>
+      <w:pPr>
+        <w:ind w:left="1920" w:hanging="360"/>
+      </w:pPr>
+      <w:rPr>
+        <w:rFonts w:ascii="Courier New" w:hAnsi="Courier New" w:cs="Courier New" w:hint="default"/>
+      </w:rPr>
+    </w:lvl>
+    <w:lvl w:ilvl="2" w:tplc="18090005" w:tentative="1">
+      <w:start w:val="1"/>
+      <w:numFmt w:val="bullet"/>
+      <w:lvlText w:val=""/>
+      <w:lvlJc w:val="left"/>
+      <w:pPr>
+        <w:ind w:left="2640" w:hanging="360"/>
+      </w:pPr>
+      <w:rPr>
+        <w:rFonts w:ascii="Wingdings" w:hAnsi="Wingdings" w:hint="default"/>
+      </w:rPr>
+    </w:lvl>
+    <w:lvl w:ilvl="3" w:tplc="18090001" w:tentative="1">
+      <w:start w:val="1"/>
+      <w:numFmt w:val="bullet"/>
+      <w:lvlText w:val=""/>
+      <w:lvlJc w:val="left"/>
+      <w:pPr>
+        <w:ind w:left="3360" w:hanging="360"/>
+      </w:pPr>
+      <w:rPr>
+        <w:rFonts w:ascii="Symbol" w:hAnsi="Symbol" w:hint="default"/>
+      </w:rPr>
+    </w:lvl>
+    <w:lvl w:ilvl="4" w:tplc="18090003" w:tentative="1">
+      <w:start w:val="1"/>
+      <w:numFmt w:val="bullet"/>
+      <w:lvlText w:val="o"/>
+      <w:lvlJc w:val="left"/>
+      <w:pPr>
+        <w:ind w:left="4080" w:hanging="360"/>
+      </w:pPr>
+      <w:rPr>
+        <w:rFonts w:ascii="Courier New" w:hAnsi="Courier New" w:cs="Courier New" w:hint="default"/>
+      </w:rPr>
+    </w:lvl>
+    <w:lvl w:ilvl="5" w:tplc="18090005" w:tentative="1">
+      <w:start w:val="1"/>
+      <w:numFmt w:val="bullet"/>
+      <w:lvlText w:val=""/>
+      <w:lvlJc w:val="left"/>
+      <w:pPr>
+        <w:ind w:left="4800" w:hanging="360"/>
+      </w:pPr>
+      <w:rPr>
+        <w:rFonts w:ascii="Wingdings" w:hAnsi="Wingdings" w:hint="default"/>
+      </w:rPr>
+    </w:lvl>
+    <w:lvl w:ilvl="6" w:tplc="18090001" w:tentative="1">
+      <w:start w:val="1"/>
+      <w:numFmt w:val="bullet"/>
+      <w:lvlText w:val=""/>
+      <w:lvlJc w:val="left"/>
+      <w:pPr>
+        <w:ind w:left="5520" w:hanging="360"/>
+      </w:pPr>
+      <w:rPr>
+        <w:rFonts w:ascii="Symbol" w:hAnsi="Symbol" w:hint="default"/>
+      </w:rPr>
+    </w:lvl>
+    <w:lvl w:ilvl="7" w:tplc="18090003" w:tentative="1">
+      <w:start w:val="1"/>
+      <w:numFmt w:val="bullet"/>
+      <w:lvlText w:val="o"/>
+      <w:lvlJc w:val="left"/>
+      <w:pPr>
+        <w:ind w:left="6240" w:hanging="360"/>
+      </w:pPr>
+      <w:rPr>
+        <w:rFonts w:ascii="Courier New" w:hAnsi="Courier New" w:cs="Courier New" w:hint="default"/>
+      </w:rPr>
+    </w:lvl>
+    <w:lvl w:ilvl="8" w:tplc="18090005" w:tentative="1">
+      <w:start w:val="1"/>
+      <w:numFmt w:val="bullet"/>
+      <w:lvlText w:val=""/>
+      <w:lvlJc w:val="left"/>
+      <w:pPr>
+        <w:ind w:left="6960" w:hanging="360"/>
+      </w:pPr>
+      <w:rPr>
+        <w:rFonts w:ascii="Wingdings" w:hAnsi="Wingdings" w:hint="default"/>
+      </w:rPr>
+    </w:lvl>
+  </w:abstractNum>
+  <w:abstractNum w:abstractNumId="2" w15:restartNumberingAfterBreak="0">
     <w:nsid w:val="45DC5021"/>
     <w:multiLevelType w:val="multilevel"/>
     <w:tmpl w:val="02EC5CFA"/>
@@ -4088,7 +4411,7 @@
       </w:rPr>
     </w:lvl>
   </w:abstractNum>
-  <w:abstractNum w:abstractNumId="2" w15:restartNumberingAfterBreak="0">
+  <w:abstractNum w:abstractNumId="3" w15:restartNumberingAfterBreak="0">
     <w:nsid w:val="46DA4D83"/>
     <w:multiLevelType w:val="hybridMultilevel"/>
     <w:tmpl w:val="B4F231DE"/>
@@ -4201,7 +4524,7 @@
       </w:rPr>
     </w:lvl>
   </w:abstractNum>
-  <w:abstractNum w:abstractNumId="3" w15:restartNumberingAfterBreak="0">
+  <w:abstractNum w:abstractNumId="4" w15:restartNumberingAfterBreak="0">
     <w:nsid w:val="4D336581"/>
     <w:multiLevelType w:val="hybridMultilevel"/>
     <w:tmpl w:val="C12AFCBE"/>
@@ -4314,7 +4637,7 @@
       </w:rPr>
     </w:lvl>
   </w:abstractNum>
-  <w:abstractNum w:abstractNumId="4" w15:restartNumberingAfterBreak="0">
+  <w:abstractNum w:abstractNumId="5" w15:restartNumberingAfterBreak="0">
     <w:nsid w:val="4FBD3A18"/>
     <w:multiLevelType w:val="hybridMultilevel"/>
     <w:tmpl w:val="F7FC33AA"/>
@@ -4427,7 +4750,7 @@
       </w:rPr>
     </w:lvl>
   </w:abstractNum>
-  <w:abstractNum w:abstractNumId="5" w15:restartNumberingAfterBreak="0">
+  <w:abstractNum w:abstractNumId="6" w15:restartNumberingAfterBreak="0">
     <w:nsid w:val="509E0EE2"/>
     <w:multiLevelType w:val="hybridMultilevel"/>
     <w:tmpl w:val="A9C2E1C4"/>
@@ -4540,7 +4863,7 @@
       </w:rPr>
     </w:lvl>
   </w:abstractNum>
-  <w:abstractNum w:abstractNumId="6" w15:restartNumberingAfterBreak="0">
+  <w:abstractNum w:abstractNumId="7" w15:restartNumberingAfterBreak="0">
     <w:nsid w:val="69314EA0"/>
     <w:multiLevelType w:val="hybridMultilevel"/>
     <w:tmpl w:val="C1542D52"/>
@@ -4653,7 +4976,7 @@
       </w:rPr>
     </w:lvl>
   </w:abstractNum>
-  <w:abstractNum w:abstractNumId="7" w15:restartNumberingAfterBreak="0">
+  <w:abstractNum w:abstractNumId="8" w15:restartNumberingAfterBreak="0">
     <w:nsid w:val="6EFB5879"/>
     <w:multiLevelType w:val="hybridMultilevel"/>
     <w:tmpl w:val="DA00D400"/>
@@ -4766,7 +5089,7 @@
       </w:rPr>
     </w:lvl>
   </w:abstractNum>
-  <w:abstractNum w:abstractNumId="8" w15:restartNumberingAfterBreak="0">
+  <w:abstractNum w:abstractNumId="9" w15:restartNumberingAfterBreak="0">
     <w:nsid w:val="6F4451F4"/>
     <w:multiLevelType w:val="hybridMultilevel"/>
     <w:tmpl w:val="959A9A0C"/>
@@ -4880,31 +5203,34 @@
     </w:lvl>
   </w:abstractNum>
   <w:num w:numId="1">
-    <w:abstractNumId w:val="1"/>
+    <w:abstractNumId w:val="2"/>
   </w:num>
   <w:num w:numId="2">
     <w:abstractNumId w:val="0"/>
   </w:num>
   <w:num w:numId="3">
+    <w:abstractNumId w:val="5"/>
+  </w:num>
+  <w:num w:numId="4">
+    <w:abstractNumId w:val="9"/>
+  </w:num>
+  <w:num w:numId="5">
+    <w:abstractNumId w:val="7"/>
+  </w:num>
+  <w:num w:numId="6">
     <w:abstractNumId w:val="4"/>
   </w:num>
-  <w:num w:numId="4">
+  <w:num w:numId="7">
+    <w:abstractNumId w:val="6"/>
+  </w:num>
+  <w:num w:numId="8">
+    <w:abstractNumId w:val="3"/>
+  </w:num>
+  <w:num w:numId="9">
     <w:abstractNumId w:val="8"/>
   </w:num>
-  <w:num w:numId="5">
-    <w:abstractNumId w:val="6"/>
-  </w:num>
-  <w:num w:numId="6">
-    <w:abstractNumId w:val="3"/>
-  </w:num>
-  <w:num w:numId="7">
-    <w:abstractNumId w:val="5"/>
-  </w:num>
-  <w:num w:numId="8">
-    <w:abstractNumId w:val="2"/>
-  </w:num>
-  <w:num w:numId="9">
-    <w:abstractNumId w:val="7"/>
+  <w:num w:numId="10">
+    <w:abstractNumId w:val="1"/>
   </w:num>
 </w:numbering>
 </file>
@@ -5514,6 +5840,22 @@
       <w:u w:val="single"/>
     </w:rPr>
   </w:style>
+  <w:style w:type="paragraph" w:styleId="NormalWeb">
+    <w:name w:val="Normal (Web)"/>
+    <w:basedOn w:val="Normal"/>
+    <w:uiPriority w:val="99"/>
+    <w:unhideWhenUsed/>
+    <w:rsid w:val="00424935"/>
+    <w:pPr>
+      <w:spacing w:before="100" w:beforeAutospacing="1" w:after="100" w:afterAutospacing="1" w:line="240" w:lineRule="auto"/>
+    </w:pPr>
+    <w:rPr>
+      <w:rFonts w:ascii="Times New Roman" w:eastAsia="Times New Roman" w:hAnsi="Times New Roman" w:cs="Times New Roman"/>
+      <w:sz w:val="24"/>
+      <w:szCs w:val="24"/>
+      <w:lang w:eastAsia="en-IE"/>
+    </w:rPr>
+  </w:style>
 </w:styles>
 </file>
 

</xml_diff>